<commit_message>
Presentation asd 	- small changes in Text & pptx
</commit_message>
<xml_diff>
--- a/resources/Präsentationstext.docx
+++ b/resources/Präsentationstext.docx
@@ -24,13 +24,16 @@
       <w:r>
         <w:t xml:space="preserve">Unsere Idee ist es, personalisierte Fahrzeugkonfigurationen per </w:t>
       </w:r>
-      <w:proofErr w:type="spellStart"/>
-      <w:r>
-        <w:t>One</w:t>
-      </w:r>
-      <w:proofErr w:type="spellEnd"/>
-      <w:r>
-        <w:t>-Click auf das Smartphone zu extrahieren und so mit einem anderen Fahrzeug per Zero-Click zu synchronisieren.</w:t>
+      <w:r>
+        <w:t>NFC</w:t>
+      </w:r>
+      <w:r>
+        <w:t xml:space="preserve"> auf das Smartphone zu extrahieren und so mit einem anderen Fahrzeug </w:t>
+      </w:r>
+      <w:bookmarkStart w:id="0" w:name="_GoBack"/>
+      <w:bookmarkEnd w:id="0"/>
+      <w:r>
+        <w:t>zu synchronisieren.</w:t>
       </w:r>
     </w:p>
     <w:p>
@@ -158,8 +161,6 @@
           <w:numId w:val="3"/>
         </w:numPr>
       </w:pPr>
-      <w:bookmarkStart w:id="0" w:name="_GoBack"/>
-      <w:bookmarkEnd w:id="0"/>
       <w:r>
         <w:t>Breite Variation von Modellen =&gt; Schaffung einer Normschnittstelle</w:t>
       </w:r>

</xml_diff>